<commit_message>
update, not yet complete
</commit_message>
<xml_diff>
--- a/Computer-Tech-NWF/computech18/my-presentations/common-handouts/foss-handout-ctech18.docx
+++ b/Computer-Tech-NWF/computech18/my-presentations/common-handouts/foss-handout-ctech18.docx
@@ -30,7 +30,13 @@
         <w:br/>
       </w:r>
       <w:r>
-        <w:t>Free and Open Source Software</w:t>
+        <w:t xml:space="preserve">Free and Open Source </w:t>
+      </w:r>
+      <w:r>
+        <w:t xml:space="preserve">Scientific </w:t>
+      </w:r>
+      <w:r>
+        <w:t>Software</w:t>
       </w:r>
       <w:r>
         <w:t xml:space="preserve"> </w:t>
@@ -191,6 +197,81 @@
             <w:tcW w:w="5130" w:type="dxa"/>
           </w:tcPr>
           <w:p>
+            <w:r>
+              <w:t>Debian</w:t>
+            </w:r>
+          </w:p>
+        </w:tc>
+        <w:tc>
+          <w:tcPr>
+            <w:tcW w:w="4689" w:type="dxa"/>
+          </w:tcPr>
+          <w:p>
+            <w:hyperlink r:id="rId5" w:history="1">
+              <w:r>
+                <w:rPr>
+                  <w:rStyle w:val="Hyperlink"/>
+                </w:rPr>
+                <w:t>https://</w:t>
+              </w:r>
+              <w:r>
+                <w:rPr>
+                  <w:rStyle w:val="Hyperlink"/>
+                </w:rPr>
+                <w:t>d</w:t>
+              </w:r>
+              <w:r>
+                <w:rPr>
+                  <w:rStyle w:val="Hyperlink"/>
+                </w:rPr>
+                <w:t>ebian.org</w:t>
+              </w:r>
+            </w:hyperlink>
+          </w:p>
+        </w:tc>
+      </w:tr>
+      <w:tr>
+        <w:tc>
+          <w:tcPr>
+            <w:tcW w:w="4299" w:type="dxa"/>
+          </w:tcPr>
+          <w:p>
+            <w:pPr>
+              <w:rPr>
+                <w:highlight w:val="yellow"/>
+              </w:rPr>
+            </w:pPr>
+            <w:r>
+              <w:rPr>
+                <w:highlight w:val="yellow"/>
+              </w:rPr>
+              <w:t>Operating system (</w:t>
+            </w:r>
+            <w:r>
+              <w:rPr>
+                <w:highlight w:val="yellow"/>
+              </w:rPr>
+              <w:t>GNU</w:t>
+            </w:r>
+            <w:r>
+              <w:rPr>
+                <w:highlight w:val="yellow"/>
+              </w:rPr>
+              <w:t>/Linux</w:t>
+            </w:r>
+            <w:r>
+              <w:rPr>
+                <w:highlight w:val="yellow"/>
+              </w:rPr>
+              <w:t>)</w:t>
+            </w:r>
+          </w:p>
+        </w:tc>
+        <w:tc>
+          <w:tcPr>
+            <w:tcW w:w="5130" w:type="dxa"/>
+          </w:tcPr>
+          <w:p>
             <w:pPr>
               <w:rPr>
                 <w:highlight w:val="yellow"/>
@@ -224,12 +305,12 @@
                 <w:highlight w:val="yellow"/>
               </w:rPr>
             </w:pPr>
-            <w:hyperlink r:id="rId5" w:history="1">
-              <w:r>
-                <w:rPr>
-                  <w:rStyle w:val="Hyperlink"/>
-                </w:rPr>
-                <w:t>http://www.ubuntu.com/desktop</w:t>
+            <w:hyperlink r:id="rId6" w:history="1">
+              <w:r>
+                <w:rPr>
+                  <w:rStyle w:val="Hyperlink"/>
+                </w:rPr>
+                <w:t>https://www.ubuntu.com/desktop</w:t>
               </w:r>
             </w:hyperlink>
             <w:r>
@@ -250,6 +331,12 @@
               </w:rPr>
               <w:t>Version control/backup</w:t>
             </w:r>
+            <w:r>
+              <w:rPr>
+                <w:highlight w:val="yellow"/>
+              </w:rPr>
+              <w:t>/collaboration</w:t>
+            </w:r>
           </w:p>
         </w:tc>
         <w:tc>
@@ -279,7 +366,7 @@
             <w:tcW w:w="4689" w:type="dxa"/>
           </w:tcPr>
           <w:p>
-            <w:hyperlink r:id="rId6" w:history="1">
+            <w:hyperlink r:id="rId7" w:history="1">
               <w:r>
                 <w:rPr>
                   <w:rStyle w:val="Hyperlink"/>
@@ -307,57 +394,56 @@
               </w:rPr>
               <w:t>Version control/backup</w:t>
             </w:r>
-          </w:p>
-        </w:tc>
-        <w:tc>
-          <w:tcPr>
-            <w:tcW w:w="5130" w:type="dxa"/>
-          </w:tcPr>
-          <w:p>
-            <w:pPr>
-              <w:rPr>
-                <w:highlight w:val="yellow"/>
-              </w:rPr>
-            </w:pPr>
-            <w:r>
-              <w:rPr>
-                <w:b/>
-                <w:highlight w:val="yellow"/>
-              </w:rPr>
-              <w:t>Bitbucket (free private  Git repositories for up to five people)</w:t>
-            </w:r>
-          </w:p>
-        </w:tc>
-        <w:tc>
-          <w:tcPr>
-            <w:tcW w:w="4689" w:type="dxa"/>
-          </w:tcPr>
-          <w:p>
-            <w:pPr>
-              <w:rPr>
-                <w:highlight w:val="yellow"/>
-              </w:rPr>
-            </w:pPr>
-            <w:hyperlink r:id="rId7" w:history="1">
-              <w:r>
-                <w:rPr>
-                  <w:rStyle w:val="Hyperlink"/>
-                </w:rPr>
-                <w:t>https://bitbuc</w:t>
-              </w:r>
-              <w:bookmarkStart w:id="0" w:name="_GoBack"/>
-              <w:bookmarkEnd w:id="0"/>
-              <w:r>
-                <w:rPr>
-                  <w:rStyle w:val="Hyperlink"/>
-                </w:rPr>
-                <w:t>k</w:t>
-              </w:r>
-              <w:r>
-                <w:rPr>
-                  <w:rStyle w:val="Hyperlink"/>
-                </w:rPr>
-                <w:t>et.org</w:t>
+            <w:r>
+              <w:rPr>
+                <w:highlight w:val="yellow"/>
+              </w:rPr>
+              <w:t>/collaboration</w:t>
+            </w:r>
+          </w:p>
+        </w:tc>
+        <w:tc>
+          <w:tcPr>
+            <w:tcW w:w="5130" w:type="dxa"/>
+          </w:tcPr>
+          <w:p>
+            <w:pPr>
+              <w:rPr>
+                <w:highlight w:val="yellow"/>
+              </w:rPr>
+            </w:pPr>
+            <w:r>
+              <w:rPr>
+                <w:b/>
+                <w:highlight w:val="yellow"/>
+              </w:rPr>
+              <w:t>Bitbucket (free private Git repositories</w:t>
+            </w:r>
+            <w:r>
+              <w:rPr>
+                <w:b/>
+                <w:highlight w:val="yellow"/>
+              </w:rPr>
+              <w:t>)</w:t>
+            </w:r>
+          </w:p>
+        </w:tc>
+        <w:tc>
+          <w:tcPr>
+            <w:tcW w:w="4689" w:type="dxa"/>
+          </w:tcPr>
+          <w:p>
+            <w:pPr>
+              <w:rPr>
+                <w:highlight w:val="yellow"/>
+              </w:rPr>
+            </w:pPr>
+            <w:hyperlink r:id="rId8" w:history="1">
+              <w:r>
+                <w:rPr>
+                  <w:rStyle w:val="Hyperlink"/>
+                </w:rPr>
+                <w:t>https://bitbucket.org</w:t>
               </w:r>
             </w:hyperlink>
           </w:p>
@@ -413,7 +499,7 @@
             <w:tcW w:w="4689" w:type="dxa"/>
           </w:tcPr>
           <w:p>
-            <w:hyperlink r:id="rId8" w:history="1">
+            <w:hyperlink r:id="rId9" w:history="1">
               <w:r>
                 <w:rPr>
                   <w:rStyle w:val="Hyperlink"/>
@@ -457,7 +543,7 @@
             <w:tcW w:w="4689" w:type="dxa"/>
           </w:tcPr>
           <w:p>
-            <w:hyperlink r:id="rId9" w:history="1">
+            <w:hyperlink r:id="rId10" w:history="1">
               <w:r>
                 <w:rPr>
                   <w:rStyle w:val="Hyperlink"/>
@@ -512,7 +598,7 @@
             <w:tcW w:w="4689" w:type="dxa"/>
           </w:tcPr>
           <w:p>
-            <w:hyperlink r:id="rId10" w:history="1">
+            <w:hyperlink r:id="rId11" w:history="1">
               <w:r>
                 <w:rPr>
                   <w:rStyle w:val="Hyperlink"/>
@@ -587,7 +673,7 @@
             <w:tcW w:w="4689" w:type="dxa"/>
           </w:tcPr>
           <w:p>
-            <w:hyperlink r:id="rId11" w:history="1">
+            <w:hyperlink r:id="rId12" w:history="1">
               <w:r>
                 <w:rPr>
                   <w:rStyle w:val="Hyperlink"/>
@@ -671,7 +757,7 @@
             <w:tcW w:w="4689" w:type="dxa"/>
           </w:tcPr>
           <w:p>
-            <w:hyperlink r:id="rId12" w:history="1">
+            <w:hyperlink r:id="rId13" w:history="1">
               <w:r>
                 <w:rPr>
                   <w:rStyle w:val="Hyperlink"/>
@@ -731,12 +817,12 @@
                 <w:highlight w:val="yellow"/>
               </w:rPr>
             </w:pPr>
-            <w:hyperlink r:id="rId13" w:history="1">
-              <w:r>
-                <w:rPr>
-                  <w:rStyle w:val="Hyperlink"/>
-                </w:rPr>
-                <w:t>http://freecode.com/</w:t>
+            <w:hyperlink r:id="rId14" w:history="1">
+              <w:r>
+                <w:rPr>
+                  <w:rStyle w:val="Hyperlink"/>
+                </w:rPr>
+                <w:t>http://freecode.com</w:t>
               </w:r>
             </w:hyperlink>
             <w:r>
@@ -786,7 +872,7 @@
                 <w:highlight w:val="yellow"/>
               </w:rPr>
             </w:pPr>
-            <w:hyperlink r:id="rId14" w:history="1">
+            <w:hyperlink r:id="rId15" w:history="1">
               <w:r>
                 <w:rPr>
                   <w:rStyle w:val="Hyperlink"/>
@@ -817,21 +903,24 @@
           </w:tcPr>
           <w:p>
             <w:r>
-              <w:t>Free Software Foundation (GNU)</w:t>
-            </w:r>
-          </w:p>
-        </w:tc>
-        <w:tc>
-          <w:tcPr>
-            <w:tcW w:w="4689" w:type="dxa"/>
-          </w:tcPr>
-          <w:p>
-            <w:hyperlink r:id="rId15" w:history="1">
-              <w:r>
-                <w:rPr>
-                  <w:rStyle w:val="Hyperlink"/>
-                </w:rPr>
-                <w:t>http://www.gnu.org/</w:t>
+              <w:t>GNU</w:t>
+            </w:r>
+            <w:r>
+              <w:t xml:space="preserve"> Operating System</w:t>
+            </w:r>
+          </w:p>
+        </w:tc>
+        <w:tc>
+          <w:tcPr>
+            <w:tcW w:w="4689" w:type="dxa"/>
+          </w:tcPr>
+          <w:p>
+            <w:hyperlink r:id="rId16" w:history="1">
+              <w:r>
+                <w:rPr>
+                  <w:rStyle w:val="Hyperlink"/>
+                </w:rPr>
+                <w:t>https://www.gnu.org/software</w:t>
               </w:r>
             </w:hyperlink>
             <w:r>
@@ -872,12 +961,24 @@
             <w:tcW w:w="4689" w:type="dxa"/>
           </w:tcPr>
           <w:p>
-            <w:hyperlink r:id="rId16" w:history="1">
-              <w:r>
-                <w:rPr>
-                  <w:rStyle w:val="Hyperlink"/>
-                </w:rPr>
-                <w:t>http://apache.org</w:t>
+            <w:hyperlink r:id="rId17" w:history="1">
+              <w:r>
+                <w:rPr>
+                  <w:rStyle w:val="Hyperlink"/>
+                </w:rPr>
+                <w:t>http://a</w:t>
+              </w:r>
+              <w:r>
+                <w:rPr>
+                  <w:rStyle w:val="Hyperlink"/>
+                </w:rPr>
+                <w:t>p</w:t>
+              </w:r>
+              <w:r>
+                <w:rPr>
+                  <w:rStyle w:val="Hyperlink"/>
+                </w:rPr>
+                <w:t>ache.org</w:t>
               </w:r>
             </w:hyperlink>
             <w:r>
@@ -918,12 +1019,12 @@
             <w:tcW w:w="4689" w:type="dxa"/>
           </w:tcPr>
           <w:p>
-            <w:hyperlink r:id="rId17" w:history="1">
-              <w:r>
-                <w:rPr>
-                  <w:rStyle w:val="Hyperlink"/>
-                </w:rPr>
-                <w:t>http://google.com</w:t>
+            <w:hyperlink r:id="rId18" w:history="1">
+              <w:r>
+                <w:rPr>
+                  <w:rStyle w:val="Hyperlink"/>
+                </w:rPr>
+                <w:t>https://google.com</w:t>
               </w:r>
             </w:hyperlink>
             <w:r>
@@ -964,13 +1065,27 @@
             <w:tcW w:w="4689" w:type="dxa"/>
           </w:tcPr>
           <w:p>
-            <w:hyperlink r:id="rId18" w:history="1">
+            <w:hyperlink r:id="rId19" w:history="1">
               <w:r>
                 <w:rPr>
                   <w:rStyle w:val="Hyperlink"/>
                   <w:highlight w:val="yellow"/>
                 </w:rPr>
-                <w:t>http://subversion.apache.org</w:t>
+                <w:t>http://s</w:t>
+              </w:r>
+              <w:r>
+                <w:rPr>
+                  <w:rStyle w:val="Hyperlink"/>
+                  <w:highlight w:val="yellow"/>
+                </w:rPr>
+                <w:t>u</w:t>
+              </w:r>
+              <w:r>
+                <w:rPr>
+                  <w:rStyle w:val="Hyperlink"/>
+                  <w:highlight w:val="yellow"/>
+                </w:rPr>
+                <w:t>bversion.apache.org</w:t>
               </w:r>
             </w:hyperlink>
             <w:r>
@@ -1019,7 +1134,7 @@
             <w:tcW w:w="4689" w:type="dxa"/>
           </w:tcPr>
           <w:p>
-            <w:hyperlink r:id="rId19" w:history="1">
+            <w:hyperlink r:id="rId20" w:history="1">
               <w:r>
                 <w:rPr>
                   <w:rStyle w:val="Hyperlink"/>
@@ -1042,164 +1157,388 @@
           <w:tcPr>
             <w:tcW w:w="4299" w:type="dxa"/>
           </w:tcPr>
-          <w:p>
-            <w:r>
-              <w:rPr>
-                <w:highlight w:val="yellow"/>
-              </w:rPr>
-              <w:t>Version control (distributed)</w:t>
-            </w:r>
-          </w:p>
-        </w:tc>
-        <w:tc>
-          <w:tcPr>
-            <w:tcW w:w="5130" w:type="dxa"/>
-          </w:tcPr>
-          <w:p>
-            <w:r>
-              <w:rPr>
-                <w:highlight w:val="yellow"/>
-              </w:rPr>
-              <w:t>Bazaar</w:t>
-            </w:r>
-          </w:p>
-        </w:tc>
-        <w:tc>
-          <w:tcPr>
-            <w:tcW w:w="4689" w:type="dxa"/>
-          </w:tcPr>
-          <w:p>
-            <w:hyperlink r:id="rId20" w:history="1">
+          <w:p/>
+        </w:tc>
+        <w:tc>
+          <w:tcPr>
+            <w:tcW w:w="5130" w:type="dxa"/>
+          </w:tcPr>
+          <w:p/>
+        </w:tc>
+        <w:tc>
+          <w:tcPr>
+            <w:tcW w:w="4689" w:type="dxa"/>
+          </w:tcPr>
+          <w:p/>
+        </w:tc>
+      </w:tr>
+      <w:tr>
+        <w:tc>
+          <w:tcPr>
+            <w:tcW w:w="4299" w:type="dxa"/>
+          </w:tcPr>
+          <w:p/>
+        </w:tc>
+        <w:tc>
+          <w:tcPr>
+            <w:tcW w:w="5130" w:type="dxa"/>
+          </w:tcPr>
+          <w:p/>
+        </w:tc>
+        <w:tc>
+          <w:tcPr>
+            <w:tcW w:w="4689" w:type="dxa"/>
+          </w:tcPr>
+          <w:p/>
+        </w:tc>
+      </w:tr>
+      <w:tr>
+        <w:tc>
+          <w:tcPr>
+            <w:tcW w:w="4299" w:type="dxa"/>
+          </w:tcPr>
+          <w:p>
+            <w:r>
+              <w:rPr>
+                <w:highlight w:val="yellow"/>
+              </w:rPr>
+              <w:t>OS (</w:t>
+            </w:r>
+            <w:r>
+              <w:rPr>
+                <w:highlight w:val="yellow"/>
+              </w:rPr>
+              <w:t xml:space="preserve">info on </w:t>
+            </w:r>
+            <w:r>
+              <w:rPr>
+                <w:highlight w:val="yellow"/>
+              </w:rPr>
+              <w:t xml:space="preserve">GNU/Linux </w:t>
+            </w:r>
+            <w:r>
+              <w:rPr>
+                <w:highlight w:val="yellow"/>
+              </w:rPr>
+              <w:t>distributions)</w:t>
+            </w:r>
+          </w:p>
+        </w:tc>
+        <w:tc>
+          <w:tcPr>
+            <w:tcW w:w="5130" w:type="dxa"/>
+          </w:tcPr>
+          <w:p>
+            <w:pPr>
+              <w:rPr>
+                <w:b/>
+              </w:rPr>
+            </w:pPr>
+            <w:r>
+              <w:rPr>
+                <w:b/>
+                <w:highlight w:val="yellow"/>
+              </w:rPr>
+              <w:t>Distro Watch</w:t>
+            </w:r>
+          </w:p>
+        </w:tc>
+        <w:tc>
+          <w:tcPr>
+            <w:tcW w:w="4689" w:type="dxa"/>
+          </w:tcPr>
+          <w:p>
+            <w:hyperlink r:id="rId21" w:history="1">
               <w:r>
                 <w:rPr>
                   <w:rStyle w:val="Hyperlink"/>
                   <w:highlight w:val="yellow"/>
                 </w:rPr>
-                <w:t>http://bazaar.canonical.com/en</w:t>
+                <w:t>http://distrowatch.com</w:t>
               </w:r>
             </w:hyperlink>
-            <w:r>
-              <w:rPr>
-                <w:highlight w:val="yellow"/>
-              </w:rPr>
-              <w:t xml:space="preserve"> </w:t>
-            </w:r>
-          </w:p>
-        </w:tc>
-      </w:tr>
-      <w:tr>
-        <w:tc>
-          <w:tcPr>
-            <w:tcW w:w="4299" w:type="dxa"/>
-          </w:tcPr>
-          <w:p>
-            <w:r>
-              <w:rPr>
-                <w:highlight w:val="yellow"/>
-              </w:rPr>
-              <w:t>Version control (distributed)</w:t>
-            </w:r>
-          </w:p>
-        </w:tc>
-        <w:tc>
-          <w:tcPr>
-            <w:tcW w:w="5130" w:type="dxa"/>
-          </w:tcPr>
-          <w:p>
-            <w:r>
-              <w:rPr>
-                <w:highlight w:val="yellow"/>
-              </w:rPr>
-              <w:t>Mercurial</w:t>
-            </w:r>
-          </w:p>
-        </w:tc>
-        <w:tc>
-          <w:tcPr>
-            <w:tcW w:w="4689" w:type="dxa"/>
-          </w:tcPr>
-          <w:p>
-            <w:hyperlink r:id="rId21" w:history="1">
+          </w:p>
+        </w:tc>
+      </w:tr>
+      <w:tr>
+        <w:tc>
+          <w:tcPr>
+            <w:tcW w:w="4299" w:type="dxa"/>
+          </w:tcPr>
+          <w:p>
+            <w:r>
+              <w:rPr>
+                <w:highlight w:val="yellow"/>
+              </w:rPr>
+              <w:t>RDBM (relational databases)</w:t>
+            </w:r>
+          </w:p>
+        </w:tc>
+        <w:tc>
+          <w:tcPr>
+            <w:tcW w:w="5130" w:type="dxa"/>
+          </w:tcPr>
+          <w:p>
+            <w:r>
+              <w:rPr>
+                <w:highlight w:val="cyan"/>
+              </w:rPr>
+              <w:t>SQLite (replace Microsoft Access)</w:t>
+            </w:r>
+          </w:p>
+        </w:tc>
+        <w:tc>
+          <w:tcPr>
+            <w:tcW w:w="4689" w:type="dxa"/>
+          </w:tcPr>
+          <w:p>
+            <w:hyperlink r:id="rId22" w:history="1">
               <w:r>
                 <w:rPr>
                   <w:rStyle w:val="Hyperlink"/>
                   <w:highlight w:val="yellow"/>
                 </w:rPr>
-                <w:t>http://mercurial.selenic.com</w:t>
+                <w:t>https://www.sqlite.org</w:t>
               </w:r>
             </w:hyperlink>
-            <w:r>
-              <w:rPr>
-                <w:highlight w:val="yellow"/>
-              </w:rPr>
-              <w:t xml:space="preserve"> </w:t>
-            </w:r>
-          </w:p>
-        </w:tc>
-      </w:tr>
-      <w:tr>
-        <w:tc>
-          <w:tcPr>
-            <w:tcW w:w="4299" w:type="dxa"/>
-          </w:tcPr>
-          <w:p>
-            <w:r>
-              <w:rPr>
-                <w:highlight w:val="yellow"/>
-              </w:rPr>
-              <w:t>OS (</w:t>
-            </w:r>
-            <w:r>
-              <w:rPr>
-                <w:highlight w:val="yellow"/>
-              </w:rPr>
-              <w:t xml:space="preserve">info on </w:t>
-            </w:r>
-            <w:r>
-              <w:rPr>
-                <w:highlight w:val="yellow"/>
-              </w:rPr>
-              <w:t xml:space="preserve">GNU/Linux </w:t>
-            </w:r>
-            <w:r>
-              <w:rPr>
-                <w:highlight w:val="yellow"/>
-              </w:rPr>
-              <w:t>distributions)</w:t>
-            </w:r>
-          </w:p>
-        </w:tc>
-        <w:tc>
-          <w:tcPr>
-            <w:tcW w:w="5130" w:type="dxa"/>
-          </w:tcPr>
-          <w:p>
-            <w:pPr>
-              <w:rPr>
-                <w:b/>
-              </w:rPr>
-            </w:pPr>
-            <w:r>
-              <w:rPr>
-                <w:b/>
-                <w:highlight w:val="yellow"/>
-              </w:rPr>
-              <w:t>Distro Watch</w:t>
-            </w:r>
-          </w:p>
-        </w:tc>
-        <w:tc>
-          <w:tcPr>
-            <w:tcW w:w="4689" w:type="dxa"/>
-          </w:tcPr>
-          <w:p>
-            <w:hyperlink r:id="rId22" w:history="1">
+          </w:p>
+        </w:tc>
+      </w:tr>
+      <w:tr>
+        <w:tc>
+          <w:tcPr>
+            <w:tcW w:w="4299" w:type="dxa"/>
+          </w:tcPr>
+          <w:p/>
+        </w:tc>
+        <w:tc>
+          <w:tcPr>
+            <w:tcW w:w="5130" w:type="dxa"/>
+          </w:tcPr>
+          <w:p>
+            <w:r>
+              <w:t>PostgreSQL (</w:t>
+            </w:r>
+            <w:proofErr w:type="spellStart"/>
+            <w:r>
+              <w:t>replce</w:t>
+            </w:r>
+            <w:proofErr w:type="spellEnd"/>
+            <w:r>
+              <w:t xml:space="preserve"> Oracle</w:t>
+            </w:r>
+          </w:p>
+        </w:tc>
+        <w:tc>
+          <w:tcPr>
+            <w:tcW w:w="4689" w:type="dxa"/>
+          </w:tcPr>
+          <w:p>
+            <w:hyperlink r:id="rId23" w:history="1">
+              <w:r>
+                <w:rPr>
+                  <w:rStyle w:val="Hyperlink"/>
+                </w:rPr>
+                <w:t>https://www.postgresql.org</w:t>
+              </w:r>
+            </w:hyperlink>
+          </w:p>
+        </w:tc>
+      </w:tr>
+      <w:tr>
+        <w:tc>
+          <w:tcPr>
+            <w:tcW w:w="4299" w:type="dxa"/>
+          </w:tcPr>
+          <w:p/>
+        </w:tc>
+        <w:tc>
+          <w:tcPr>
+            <w:tcW w:w="5130" w:type="dxa"/>
+          </w:tcPr>
+          <w:p/>
+        </w:tc>
+        <w:tc>
+          <w:tcPr>
+            <w:tcW w:w="4689" w:type="dxa"/>
+          </w:tcPr>
+          <w:p/>
+        </w:tc>
+      </w:tr>
+      <w:tr>
+        <w:tc>
+          <w:tcPr>
+            <w:tcW w:w="4299" w:type="dxa"/>
+          </w:tcPr>
+          <w:p>
+            <w:pPr>
+              <w:rPr>
+                <w:b/>
+              </w:rPr>
+            </w:pPr>
+            <w:r>
+              <w:rPr>
+                <w:b/>
+              </w:rPr>
+              <w:t>Programming Languages</w:t>
+            </w:r>
+          </w:p>
+        </w:tc>
+        <w:tc>
+          <w:tcPr>
+            <w:tcW w:w="5130" w:type="dxa"/>
+          </w:tcPr>
+          <w:p/>
+        </w:tc>
+        <w:tc>
+          <w:tcPr>
+            <w:tcW w:w="4689" w:type="dxa"/>
+          </w:tcPr>
+          <w:p/>
+        </w:tc>
+      </w:tr>
+      <w:tr>
+        <w:tc>
+          <w:tcPr>
+            <w:tcW w:w="4299" w:type="dxa"/>
+          </w:tcPr>
+          <w:p>
+            <w:r>
+              <w:t>scripting</w:t>
+            </w:r>
+          </w:p>
+        </w:tc>
+        <w:tc>
+          <w:tcPr>
+            <w:tcW w:w="5130" w:type="dxa"/>
+          </w:tcPr>
+          <w:p>
+            <w:proofErr w:type="spellStart"/>
+            <w:r>
+              <w:t>Rakudo</w:t>
+            </w:r>
+            <w:proofErr w:type="spellEnd"/>
+            <w:r>
+              <w:t xml:space="preserve"> Perl 6</w:t>
+            </w:r>
+          </w:p>
+        </w:tc>
+        <w:tc>
+          <w:tcPr>
+            <w:tcW w:w="4689" w:type="dxa"/>
+          </w:tcPr>
+          <w:p>
+            <w:hyperlink r:id="rId24" w:history="1">
+              <w:r>
+                <w:rPr>
+                  <w:rStyle w:val="Hyperlink"/>
+                </w:rPr>
+                <w:t>https://perl6.org</w:t>
+              </w:r>
+            </w:hyperlink>
+          </w:p>
+        </w:tc>
+      </w:tr>
+      <w:tr>
+        <w:tc>
+          <w:tcPr>
+            <w:tcW w:w="4299" w:type="dxa"/>
+          </w:tcPr>
+          <w:p>
+            <w:r>
+              <w:t>scripting</w:t>
+            </w:r>
+          </w:p>
+        </w:tc>
+        <w:tc>
+          <w:tcPr>
+            <w:tcW w:w="5130" w:type="dxa"/>
+          </w:tcPr>
+          <w:p>
+            <w:r>
+              <w:t>Perl 5</w:t>
+            </w:r>
+          </w:p>
+        </w:tc>
+        <w:tc>
+          <w:tcPr>
+            <w:tcW w:w="4689" w:type="dxa"/>
+          </w:tcPr>
+          <w:p>
+            <w:hyperlink r:id="rId25" w:history="1">
+              <w:r>
+                <w:rPr>
+                  <w:rStyle w:val="Hyperlink"/>
+                </w:rPr>
+                <w:t>http</w:t>
+              </w:r>
+              <w:r>
+                <w:rPr>
+                  <w:rStyle w:val="Hyperlink"/>
+                </w:rPr>
+                <w:t>s</w:t>
+              </w:r>
+              <w:r>
+                <w:rPr>
+                  <w:rStyle w:val="Hyperlink"/>
+                </w:rPr>
+                <w:t>://perl.org</w:t>
+              </w:r>
+            </w:hyperlink>
+          </w:p>
+        </w:tc>
+      </w:tr>
+      <w:tr>
+        <w:tc>
+          <w:tcPr>
+            <w:tcW w:w="4299" w:type="dxa"/>
+          </w:tcPr>
+          <w:p>
+            <w:pPr>
+              <w:rPr>
+                <w:highlight w:val="yellow"/>
+              </w:rPr>
+            </w:pPr>
+            <w:r>
+              <w:t>scripting</w:t>
+            </w:r>
+          </w:p>
+        </w:tc>
+        <w:tc>
+          <w:tcPr>
+            <w:tcW w:w="5130" w:type="dxa"/>
+          </w:tcPr>
+          <w:p>
+            <w:pPr>
+              <w:rPr>
+                <w:highlight w:val="yellow"/>
+              </w:rPr>
+            </w:pPr>
+            <w:r>
+              <w:rPr>
+                <w:highlight w:val="yellow"/>
+              </w:rPr>
+              <w:t>Python</w:t>
+            </w:r>
+          </w:p>
+        </w:tc>
+        <w:tc>
+          <w:tcPr>
+            <w:tcW w:w="4689" w:type="dxa"/>
+          </w:tcPr>
+          <w:p>
+            <w:pPr>
+              <w:rPr>
+                <w:highlight w:val="yellow"/>
+              </w:rPr>
+            </w:pPr>
+            <w:hyperlink r:id="rId26" w:history="1">
               <w:r>
                 <w:rPr>
                   <w:rStyle w:val="Hyperlink"/>
                   <w:highlight w:val="yellow"/>
                 </w:rPr>
-                <w:t>http://distrowatch.com</w:t>
+                <w:t>https://www.python.org</w:t>
               </w:r>
             </w:hyperlink>
           </w:p>
@@ -1211,39 +1550,51 @@
             <w:tcW w:w="4299" w:type="dxa"/>
           </w:tcPr>
           <w:p>
-            <w:r>
-              <w:rPr>
-                <w:highlight w:val="yellow"/>
-              </w:rPr>
-              <w:t>RDBM (relational databases)</w:t>
-            </w:r>
-          </w:p>
-        </w:tc>
-        <w:tc>
-          <w:tcPr>
-            <w:tcW w:w="5130" w:type="dxa"/>
-          </w:tcPr>
-          <w:p>
-            <w:r>
-              <w:rPr>
-                <w:highlight w:val="cyan"/>
-              </w:rPr>
-              <w:t>SQLite (replace Microsoft Access)</w:t>
-            </w:r>
-          </w:p>
-        </w:tc>
-        <w:tc>
-          <w:tcPr>
-            <w:tcW w:w="4689" w:type="dxa"/>
-          </w:tcPr>
-          <w:p>
-            <w:hyperlink r:id="rId23" w:history="1">
+            <w:pPr>
+              <w:rPr>
+                <w:highlight w:val="yellow"/>
+              </w:rPr>
+            </w:pPr>
+            <w:r>
+              <w:t>scripting</w:t>
+            </w:r>
+          </w:p>
+        </w:tc>
+        <w:tc>
+          <w:tcPr>
+            <w:tcW w:w="5130" w:type="dxa"/>
+          </w:tcPr>
+          <w:p>
+            <w:pPr>
+              <w:rPr>
+                <w:highlight w:val="yellow"/>
+              </w:rPr>
+            </w:pPr>
+            <w:r>
+              <w:rPr>
+                <w:highlight w:val="yellow"/>
+              </w:rPr>
+              <w:t>bash</w:t>
+            </w:r>
+          </w:p>
+        </w:tc>
+        <w:tc>
+          <w:tcPr>
+            <w:tcW w:w="4689" w:type="dxa"/>
+          </w:tcPr>
+          <w:p>
+            <w:pPr>
+              <w:rPr>
+                <w:highlight w:val="yellow"/>
+              </w:rPr>
+            </w:pPr>
+            <w:hyperlink r:id="rId27" w:history="1">
               <w:r>
                 <w:rPr>
                   <w:rStyle w:val="Hyperlink"/>
                   <w:highlight w:val="yellow"/>
                 </w:rPr>
-                <w:t>https://www.sqlite.org</w:t>
+                <w:t>https://www.gnu.org/software/bash</w:t>
               </w:r>
             </w:hyperlink>
           </w:p>
@@ -1254,192 +1605,108 @@
           <w:tcPr>
             <w:tcW w:w="4299" w:type="dxa"/>
           </w:tcPr>
-          <w:p/>
-        </w:tc>
-        <w:tc>
-          <w:tcPr>
-            <w:tcW w:w="5130" w:type="dxa"/>
-          </w:tcPr>
-          <w:p/>
-        </w:tc>
-        <w:tc>
-          <w:tcPr>
-            <w:tcW w:w="4689" w:type="dxa"/>
-          </w:tcPr>
-          <w:p/>
-        </w:tc>
-      </w:tr>
-      <w:tr>
-        <w:tc>
-          <w:tcPr>
-            <w:tcW w:w="4299" w:type="dxa"/>
-          </w:tcPr>
-          <w:p/>
-        </w:tc>
-        <w:tc>
-          <w:tcPr>
-            <w:tcW w:w="5130" w:type="dxa"/>
-          </w:tcPr>
-          <w:p/>
-        </w:tc>
-        <w:tc>
-          <w:tcPr>
-            <w:tcW w:w="4689" w:type="dxa"/>
-          </w:tcPr>
-          <w:p/>
-        </w:tc>
-      </w:tr>
-      <w:tr>
-        <w:tc>
-          <w:tcPr>
-            <w:tcW w:w="4299" w:type="dxa"/>
-          </w:tcPr>
-          <w:p/>
-        </w:tc>
-        <w:tc>
-          <w:tcPr>
-            <w:tcW w:w="5130" w:type="dxa"/>
-          </w:tcPr>
-          <w:p/>
-        </w:tc>
-        <w:tc>
-          <w:tcPr>
-            <w:tcW w:w="4689" w:type="dxa"/>
-          </w:tcPr>
-          <w:p/>
-        </w:tc>
-      </w:tr>
-      <w:tr>
-        <w:tc>
-          <w:tcPr>
-            <w:tcW w:w="4299" w:type="dxa"/>
-          </w:tcPr>
-          <w:p/>
-        </w:tc>
-        <w:tc>
-          <w:tcPr>
-            <w:tcW w:w="5130" w:type="dxa"/>
-          </w:tcPr>
-          <w:p/>
-        </w:tc>
-        <w:tc>
-          <w:tcPr>
-            <w:tcW w:w="4689" w:type="dxa"/>
-          </w:tcPr>
-          <w:p/>
-        </w:tc>
-      </w:tr>
-      <w:tr>
-        <w:tc>
-          <w:tcPr>
-            <w:tcW w:w="4299" w:type="dxa"/>
-          </w:tcPr>
-          <w:p>
-            <w:pPr>
-              <w:rPr>
-                <w:highlight w:val="yellow"/>
-              </w:rPr>
-            </w:pPr>
-          </w:p>
-        </w:tc>
-        <w:tc>
-          <w:tcPr>
-            <w:tcW w:w="5130" w:type="dxa"/>
-          </w:tcPr>
-          <w:p>
-            <w:pPr>
-              <w:rPr>
-                <w:highlight w:val="yellow"/>
-              </w:rPr>
-            </w:pPr>
-          </w:p>
-        </w:tc>
-        <w:tc>
-          <w:tcPr>
-            <w:tcW w:w="4689" w:type="dxa"/>
-          </w:tcPr>
-          <w:p>
-            <w:pPr>
-              <w:rPr>
-                <w:highlight w:val="yellow"/>
-              </w:rPr>
-            </w:pPr>
-          </w:p>
-        </w:tc>
-      </w:tr>
-      <w:tr>
-        <w:tc>
-          <w:tcPr>
-            <w:tcW w:w="4299" w:type="dxa"/>
-          </w:tcPr>
-          <w:p>
-            <w:pPr>
-              <w:rPr>
-                <w:highlight w:val="yellow"/>
-              </w:rPr>
-            </w:pPr>
-          </w:p>
-        </w:tc>
-        <w:tc>
-          <w:tcPr>
-            <w:tcW w:w="5130" w:type="dxa"/>
-          </w:tcPr>
-          <w:p>
-            <w:pPr>
-              <w:rPr>
-                <w:highlight w:val="yellow"/>
-              </w:rPr>
-            </w:pPr>
-          </w:p>
-        </w:tc>
-        <w:tc>
-          <w:tcPr>
-            <w:tcW w:w="4689" w:type="dxa"/>
-          </w:tcPr>
-          <w:p>
-            <w:pPr>
-              <w:rPr>
-                <w:highlight w:val="yellow"/>
-              </w:rPr>
-            </w:pPr>
-          </w:p>
-        </w:tc>
-      </w:tr>
-      <w:tr>
-        <w:tc>
-          <w:tcPr>
-            <w:tcW w:w="4299" w:type="dxa"/>
-          </w:tcPr>
-          <w:p>
-            <w:pPr>
-              <w:rPr>
-                <w:highlight w:val="yellow"/>
-              </w:rPr>
-            </w:pPr>
-          </w:p>
-        </w:tc>
-        <w:tc>
-          <w:tcPr>
-            <w:tcW w:w="5130" w:type="dxa"/>
-          </w:tcPr>
-          <w:p>
-            <w:pPr>
-              <w:rPr>
-                <w:highlight w:val="yellow"/>
-              </w:rPr>
-            </w:pPr>
-          </w:p>
-        </w:tc>
-        <w:tc>
-          <w:tcPr>
-            <w:tcW w:w="4689" w:type="dxa"/>
-          </w:tcPr>
-          <w:p>
-            <w:pPr>
-              <w:rPr>
-                <w:highlight w:val="yellow"/>
-              </w:rPr>
-            </w:pPr>
+          <w:p>
+            <w:pPr>
+              <w:rPr>
+                <w:highlight w:val="yellow"/>
+              </w:rPr>
+            </w:pPr>
+            <w:r>
+              <w:rPr>
+                <w:highlight w:val="yellow"/>
+              </w:rPr>
+              <w:t>compiled</w:t>
+            </w:r>
+          </w:p>
+        </w:tc>
+        <w:tc>
+          <w:tcPr>
+            <w:tcW w:w="5130" w:type="dxa"/>
+          </w:tcPr>
+          <w:p>
+            <w:pPr>
+              <w:rPr>
+                <w:highlight w:val="yellow"/>
+              </w:rPr>
+            </w:pPr>
+            <w:r>
+              <w:rPr>
+                <w:highlight w:val="yellow"/>
+              </w:rPr>
+              <w:t>GNU C/C++/</w:t>
+            </w:r>
+            <w:proofErr w:type="spellStart"/>
+            <w:r>
+              <w:rPr>
+                <w:color w:val="000000"/>
+                <w:sz w:val="27"/>
+                <w:szCs w:val="27"/>
+                <w:shd w:val="clear" w:color="auto" w:fill="FFFFFF"/>
+              </w:rPr>
+              <w:t>ObjectiveC</w:t>
+            </w:r>
+            <w:proofErr w:type="spellEnd"/>
+            <w:r>
+              <w:rPr>
+                <w:color w:val="000000"/>
+                <w:sz w:val="27"/>
+                <w:szCs w:val="27"/>
+                <w:shd w:val="clear" w:color="auto" w:fill="FFFFFF"/>
+              </w:rPr>
+              <w:t>/</w:t>
+            </w:r>
+            <w:r>
+              <w:rPr>
+                <w:sz w:val="27"/>
+                <w:szCs w:val="27"/>
+                <w:shd w:val="clear" w:color="auto" w:fill="FFFFFF"/>
+              </w:rPr>
+              <w:t>Fortran</w:t>
+            </w:r>
+            <w:r>
+              <w:t>/</w:t>
+            </w:r>
+            <w:r>
+              <w:rPr>
+                <w:color w:val="000000"/>
+                <w:sz w:val="27"/>
+                <w:szCs w:val="27"/>
+                <w:shd w:val="clear" w:color="auto" w:fill="FFFFFF"/>
+              </w:rPr>
+              <w:t>Ada</w:t>
+            </w:r>
+            <w:r>
+              <w:rPr>
+                <w:color w:val="000000"/>
+                <w:sz w:val="27"/>
+                <w:szCs w:val="27"/>
+                <w:shd w:val="clear" w:color="auto" w:fill="FFFFFF"/>
+              </w:rPr>
+              <w:t>/Go</w:t>
+            </w:r>
+          </w:p>
+        </w:tc>
+        <w:tc>
+          <w:tcPr>
+            <w:tcW w:w="4689" w:type="dxa"/>
+          </w:tcPr>
+          <w:p>
+            <w:pPr>
+              <w:rPr>
+                <w:highlight w:val="yellow"/>
+              </w:rPr>
+            </w:pPr>
+            <w:hyperlink r:id="rId28" w:history="1">
+              <w:r>
+                <w:rPr>
+                  <w:rStyle w:val="Hyperlink"/>
+                  <w:highlight w:val="yellow"/>
+                </w:rPr>
+                <w:t>https://gcc.gnu.org</w:t>
+              </w:r>
+            </w:hyperlink>
+            <w:bookmarkStart w:id="0" w:name="_GoBack"/>
+            <w:bookmarkEnd w:id="0"/>
           </w:p>
         </w:tc>
       </w:tr>
@@ -1662,6 +1929,7 @@
     <w:lsdException w:name="HTML Sample" w:semiHidden="1" w:unhideWhenUsed="1"/>
     <w:lsdException w:name="HTML Typewriter" w:semiHidden="1" w:unhideWhenUsed="1"/>
     <w:lsdException w:name="HTML Variable" w:semiHidden="1" w:unhideWhenUsed="1"/>
+    <w:lsdException w:name="Normal Table" w:semiHidden="1" w:unhideWhenUsed="1"/>
     <w:lsdException w:name="annotation subject" w:semiHidden="1" w:unhideWhenUsed="1"/>
     <w:lsdException w:name="No List" w:semiHidden="1" w:unhideWhenUsed="1"/>
     <w:lsdException w:name="Outline List 1" w:semiHidden="1" w:unhideWhenUsed="1"/>
@@ -1708,8 +1976,10 @@
     <w:lsdException w:name="Table Subtle 2" w:semiHidden="1" w:unhideWhenUsed="1"/>
     <w:lsdException w:name="Table Web 1" w:semiHidden="1" w:unhideWhenUsed="1"/>
     <w:lsdException w:name="Table Web 2" w:semiHidden="1" w:unhideWhenUsed="1"/>
+    <w:lsdException w:name="Table Web 3" w:semiHidden="1" w:unhideWhenUsed="1"/>
     <w:lsdException w:name="Balloon Text" w:semiHidden="1" w:unhideWhenUsed="1"/>
     <w:lsdException w:name="Table Grid" w:uiPriority="59"/>
+    <w:lsdException w:name="Table Theme" w:semiHidden="1" w:unhideWhenUsed="1"/>
     <w:lsdException w:name="Placeholder Text" w:semiHidden="1"/>
     <w:lsdException w:name="No Spacing" w:uiPriority="1" w:qFormat="1"/>
     <w:lsdException w:name="Light Shading" w:uiPriority="60"/>
@@ -2076,6 +2346,18 @@
       <w:szCs w:val="16"/>
     </w:rPr>
   </w:style>
+  <w:style w:type="character" w:styleId="UnresolvedMention">
+    <w:name w:val="Unresolved Mention"/>
+    <w:basedOn w:val="DefaultParagraphFont"/>
+    <w:uiPriority w:val="99"/>
+    <w:semiHidden/>
+    <w:unhideWhenUsed/>
+    <w:rsid w:val="001C679F"/>
+    <w:rPr>
+      <w:color w:val="808080"/>
+      <w:shd w:val="clear" w:color="auto" w:fill="E6E6E6"/>
+    </w:rPr>
+  </w:style>
 </w:styles>
 </file>
 

</xml_diff>